<commit_message>
merged jenkins lec 6 sol
</commit_message>
<xml_diff>
--- a/DevOps_FinalTaskSolution.docx
+++ b/DevOps_FinalTaskSolution.docx
@@ -1547,9 +1547,6 @@
         <w:jc w:val="right"/>
       </w:pPr>
       <w:r>
-        <w:rPr>
-          <w:lang/>
-        </w:rPr>
         <w:t xml:space="preserve">Go to </w:t>
       </w:r>
       <w:hyperlink r:id="rId19" w:history="1">
@@ -1771,9 +1768,6 @@
         <w:jc w:val="right"/>
       </w:pPr>
       <w:r>
-        <w:rPr>
-          <w:lang/>
-        </w:rPr>
         <w:t>Do the same from Docker Desktop</w:t>
       </w:r>
     </w:p>
@@ -1787,13 +1781,7 @@
         <w:jc w:val="right"/>
       </w:pPr>
       <w:r>
-        <w:rPr>
-          <w:lang/>
-        </w:rPr>
-        <w:t>Open</w:t>
-      </w:r>
-      <w:r>
-        <w:t xml:space="preserve"> </w:t>
+        <w:t xml:space="preserve">Open </w:t>
       </w:r>
       <w:hyperlink r:id="rId22" w:history="1">
         <w:r>
@@ -2621,6 +2609,9 @@
     <w:p>
       <w:pPr>
         <w:bidi/>
+        <w:rPr>
+          <w:rtl/>
+        </w:rPr>
       </w:pPr>
       <w:r>
         <w:rPr>
@@ -2637,38 +2628,1428 @@
           <w:rtl/>
         </w:rPr>
       </w:pPr>
-    </w:p>
-    <w:p>
-      <w:pPr>
-        <w:bidi/>
-        <w:rPr>
-          <w:rtl/>
-        </w:rPr>
-      </w:pPr>
-      <w:r>
-        <w:t>TODO</w:t>
-      </w:r>
-    </w:p>
-    <w:p>
-      <w:pPr>
-        <w:bidi/>
-        <w:rPr>
-          <w:rtl/>
-        </w:rPr>
-      </w:pPr>
-    </w:p>
-    <w:p>
-      <w:pPr>
-        <w:bidi/>
-        <w:rPr>
-          <w:rtl/>
-        </w:rPr>
-      </w:pPr>
-      <w:r>
-        <w:rPr>
-          <w:rFonts w:hint="cs"/>
-          <w:rtl/>
-        </w:rPr>
+      <w:r>
+        <w:rPr>
+          <w:rFonts w:hint="cs"/>
+          <w:rtl/>
+        </w:rPr>
+        <w:t xml:space="preserve">הורדנו את הגרסה הכי אחרונה של </w:t>
+      </w:r>
+      <w:r>
+        <w:t xml:space="preserve">Jenkins </w:t>
+      </w:r>
+      <w:r>
+        <w:rPr>
+          <w:rFonts w:hint="cs"/>
+          <w:rtl/>
+        </w:rPr>
+        <w:t xml:space="preserve"> </w:t>
+      </w:r>
+    </w:p>
+    <w:p>
+      <w:pPr>
+        <w:bidi/>
+        <w:rPr>
+          <w:rtl/>
+        </w:rPr>
+      </w:pPr>
+      <w:r>
+        <w:rPr>
+          <w:rFonts w:hint="cs"/>
+          <w:rtl/>
+        </w:rPr>
+        <w:t xml:space="preserve">יצרנו </w:t>
+      </w:r>
+      <w:r>
+        <w:t xml:space="preserve">job </w:t>
+      </w:r>
+      <w:r>
+        <w:rPr>
+          <w:rFonts w:hint="cs"/>
+          <w:rtl/>
+        </w:rPr>
+        <w:t xml:space="preserve"> חדש בשם </w:t>
+      </w:r>
+      <w:r>
+        <w:t xml:space="preserve">ex1 </w:t>
+      </w:r>
+    </w:p>
+    <w:p>
+      <w:pPr>
+        <w:bidi/>
+      </w:pPr>
+      <w:r>
+        <w:rPr>
+          <w:rFonts w:cs="Arial"/>
+          <w:noProof/>
+          <w:rtl/>
+        </w:rPr>
+        <w:lastRenderedPageBreak/>
+        <w:drawing>
+          <wp:inline distT="0" distB="0" distL="0" distR="0" wp14:anchorId="2E1D67AE" wp14:editId="391F37D5">
+            <wp:extent cx="5943600" cy="1417955"/>
+            <wp:effectExtent l="0" t="0" r="0" b="0"/>
+            <wp:docPr id="419986273" name="Picture 1"/>
+            <wp:cNvGraphicFramePr>
+              <a:graphicFrameLocks xmlns:a="http://schemas.openxmlformats.org/drawingml/2006/main" noChangeAspect="1"/>
+            </wp:cNvGraphicFramePr>
+            <a:graphic xmlns:a="http://schemas.openxmlformats.org/drawingml/2006/main">
+              <a:graphicData uri="http://schemas.openxmlformats.org/drawingml/2006/picture">
+                <pic:pic xmlns:pic="http://schemas.openxmlformats.org/drawingml/2006/picture">
+                  <pic:nvPicPr>
+                    <pic:cNvPr id="419986273" name=""/>
+                    <pic:cNvPicPr/>
+                  </pic:nvPicPr>
+                  <pic:blipFill>
+                    <a:blip r:embed="rId30"/>
+                    <a:stretch>
+                      <a:fillRect/>
+                    </a:stretch>
+                  </pic:blipFill>
+                  <pic:spPr>
+                    <a:xfrm>
+                      <a:off x="0" y="0"/>
+                      <a:ext cx="5943600" cy="1417955"/>
+                    </a:xfrm>
+                    <a:prstGeom prst="rect">
+                      <a:avLst/>
+                    </a:prstGeom>
+                  </pic:spPr>
+                </pic:pic>
+              </a:graphicData>
+            </a:graphic>
+          </wp:inline>
+        </w:drawing>
+      </w:r>
+    </w:p>
+    <w:p>
+      <w:pPr>
+        <w:bidi/>
+      </w:pPr>
+    </w:p>
+    <w:p>
+      <w:pPr>
+        <w:bidi/>
+        <w:rPr>
+          <w:rtl/>
+        </w:rPr>
+      </w:pPr>
+      <w:r>
+        <w:rPr>
+          <w:noProof/>
+          <w:lang/>
+        </w:rPr>
+        <mc:AlternateContent>
+          <mc:Choice Requires="wps">
+            <w:drawing>
+              <wp:anchor distT="45720" distB="45720" distL="114300" distR="114300" simplePos="0" relativeHeight="251663360" behindDoc="0" locked="0" layoutInCell="1" allowOverlap="1" wp14:anchorId="7DADB400" wp14:editId="0BDF6B19">
+                <wp:simplePos x="0" y="0"/>
+                <wp:positionH relativeFrom="column">
+                  <wp:posOffset>2527694</wp:posOffset>
+                </wp:positionH>
+                <wp:positionV relativeFrom="paragraph">
+                  <wp:posOffset>2573967</wp:posOffset>
+                </wp:positionV>
+                <wp:extent cx="415127" cy="1404620"/>
+                <wp:effectExtent l="0" t="0" r="23495" b="13970"/>
+                <wp:wrapNone/>
+                <wp:docPr id="744863643" name="Text Box 2"/>
+                <wp:cNvGraphicFramePr>
+                  <a:graphicFrameLocks xmlns:a="http://schemas.openxmlformats.org/drawingml/2006/main"/>
+                </wp:cNvGraphicFramePr>
+                <a:graphic xmlns:a="http://schemas.openxmlformats.org/drawingml/2006/main">
+                  <a:graphicData uri="http://schemas.microsoft.com/office/word/2010/wordprocessingShape">
+                    <wps:wsp>
+                      <wps:cNvSpPr txBox="1">
+                        <a:spLocks noChangeArrowheads="1"/>
+                      </wps:cNvSpPr>
+                      <wps:spPr bwMode="auto">
+                        <a:xfrm>
+                          <a:off x="0" y="0"/>
+                          <a:ext cx="415127" cy="1404620"/>
+                        </a:xfrm>
+                        <a:prstGeom prst="rect">
+                          <a:avLst/>
+                        </a:prstGeom>
+                        <a:noFill/>
+                        <a:ln w="9525">
+                          <a:solidFill>
+                            <a:schemeClr val="bg1"/>
+                          </a:solidFill>
+                          <a:miter lim="800000"/>
+                          <a:headEnd/>
+                          <a:tailEnd/>
+                        </a:ln>
+                      </wps:spPr>
+                      <wps:txbx>
+                        <w:txbxContent>
+                          <w:p>
+                            <w:r>
+                              <w:rPr>
+                                <w:rFonts w:hint="cs"/>
+                                <w:rtl/>
+                              </w:rPr>
+                              <w:t>3</w:t>
+                            </w:r>
+                          </w:p>
+                        </w:txbxContent>
+                      </wps:txbx>
+                      <wps:bodyPr rot="0" vert="horz" wrap="square" lIns="91440" tIns="45720" rIns="91440" bIns="45720" anchor="t" anchorCtr="0">
+                        <a:spAutoFit/>
+                      </wps:bodyPr>
+                    </wps:wsp>
+                  </a:graphicData>
+                </a:graphic>
+                <wp14:sizeRelH relativeFrom="margin">
+                  <wp14:pctWidth>0</wp14:pctWidth>
+                </wp14:sizeRelH>
+                <wp14:sizeRelV relativeFrom="margin">
+                  <wp14:pctHeight>20000</wp14:pctHeight>
+                </wp14:sizeRelV>
+              </wp:anchor>
+            </w:drawing>
+          </mc:Choice>
+          <mc:Fallback>
+            <w:pict>
+              <v:shapetype w14:anchorId="7DADB400" id="_x0000_t202" coordsize="21600,21600" o:spt="202" path="m,l,21600r21600,l21600,xe">
+                <v:stroke joinstyle="miter"/>
+                <v:path gradientshapeok="t" o:connecttype="rect"/>
+              </v:shapetype>
+              <v:shape id="Text Box 2" o:spid="_x0000_s1026" type="#_x0000_t202" style="position:absolute;left:0;text-align:left;margin-left:199.05pt;margin-top:202.65pt;width:32.7pt;height:110.6pt;z-index:251663360;visibility:visible;mso-wrap-style:square;mso-width-percent:0;mso-height-percent:200;mso-wrap-distance-left:9pt;mso-wrap-distance-top:3.6pt;mso-wrap-distance-right:9pt;mso-wrap-distance-bottom:3.6pt;mso-position-horizontal:absolute;mso-position-horizontal-relative:text;mso-position-vertical:absolute;mso-position-vertical-relative:text;mso-width-percent:0;mso-height-percent:200;mso-width-relative:margin;mso-height-relative:margin;v-text-anchor:top" o:gfxdata="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" filled="f" strokecolor="white [3212]">
+                <v:textbox style="mso-fit-shape-to-text:t">
+                  <w:txbxContent>
+                    <w:p>
+                      <w:r>
+                        <w:rPr>
+                          <w:rFonts w:hint="cs"/>
+                          <w:rtl/>
+                        </w:rPr>
+                        <w:t>3</w:t>
+                      </w:r>
+                    </w:p>
+                  </w:txbxContent>
+                </v:textbox>
+              </v:shape>
+            </w:pict>
+          </mc:Fallback>
+        </mc:AlternateContent>
+      </w:r>
+      <w:r>
+        <w:rPr>
+          <w:noProof/>
+          <w:lang/>
+        </w:rPr>
+        <mc:AlternateContent>
+          <mc:Choice Requires="wps">
+            <w:drawing>
+              <wp:anchor distT="45720" distB="45720" distL="114300" distR="114300" simplePos="0" relativeHeight="251662336" behindDoc="0" locked="0" layoutInCell="1" allowOverlap="1" wp14:anchorId="151C64BE" wp14:editId="7D518B83">
+                <wp:simplePos x="0" y="0"/>
+                <wp:positionH relativeFrom="column">
+                  <wp:posOffset>2499645</wp:posOffset>
+                </wp:positionH>
+                <wp:positionV relativeFrom="paragraph">
+                  <wp:posOffset>1638471</wp:posOffset>
+                </wp:positionV>
+                <wp:extent cx="415127" cy="1404620"/>
+                <wp:effectExtent l="0" t="0" r="23495" b="13970"/>
+                <wp:wrapNone/>
+                <wp:docPr id="1112499755" name="Text Box 2"/>
+                <wp:cNvGraphicFramePr>
+                  <a:graphicFrameLocks xmlns:a="http://schemas.openxmlformats.org/drawingml/2006/main"/>
+                </wp:cNvGraphicFramePr>
+                <a:graphic xmlns:a="http://schemas.openxmlformats.org/drawingml/2006/main">
+                  <a:graphicData uri="http://schemas.microsoft.com/office/word/2010/wordprocessingShape">
+                    <wps:wsp>
+                      <wps:cNvSpPr txBox="1">
+                        <a:spLocks noChangeArrowheads="1"/>
+                      </wps:cNvSpPr>
+                      <wps:spPr bwMode="auto">
+                        <a:xfrm>
+                          <a:off x="0" y="0"/>
+                          <a:ext cx="415127" cy="1404620"/>
+                        </a:xfrm>
+                        <a:prstGeom prst="rect">
+                          <a:avLst/>
+                        </a:prstGeom>
+                        <a:noFill/>
+                        <a:ln w="9525">
+                          <a:solidFill>
+                            <a:schemeClr val="bg1"/>
+                          </a:solidFill>
+                          <a:miter lim="800000"/>
+                          <a:headEnd/>
+                          <a:tailEnd/>
+                        </a:ln>
+                      </wps:spPr>
+                      <wps:txbx>
+                        <w:txbxContent>
+                          <w:p>
+                            <w:r>
+                              <w:rPr>
+                                <w:rFonts w:hint="cs"/>
+                                <w:rtl/>
+                              </w:rPr>
+                              <w:t>2</w:t>
+                            </w:r>
+                          </w:p>
+                        </w:txbxContent>
+                      </wps:txbx>
+                      <wps:bodyPr rot="0" vert="horz" wrap="square" lIns="91440" tIns="45720" rIns="91440" bIns="45720" anchor="t" anchorCtr="0">
+                        <a:spAutoFit/>
+                      </wps:bodyPr>
+                    </wps:wsp>
+                  </a:graphicData>
+                </a:graphic>
+                <wp14:sizeRelH relativeFrom="margin">
+                  <wp14:pctWidth>0</wp14:pctWidth>
+                </wp14:sizeRelH>
+                <wp14:sizeRelV relativeFrom="margin">
+                  <wp14:pctHeight>20000</wp14:pctHeight>
+                </wp14:sizeRelV>
+              </wp:anchor>
+            </w:drawing>
+          </mc:Choice>
+          <mc:Fallback>
+            <w:pict>
+              <v:shape w14:anchorId="151C64BE" id="_x0000_s1027" type="#_x0000_t202" style="position:absolute;left:0;text-align:left;margin-left:196.8pt;margin-top:129pt;width:32.7pt;height:110.6pt;z-index:251662336;visibility:visible;mso-wrap-style:square;mso-width-percent:0;mso-height-percent:200;mso-wrap-distance-left:9pt;mso-wrap-distance-top:3.6pt;mso-wrap-distance-right:9pt;mso-wrap-distance-bottom:3.6pt;mso-position-horizontal:absolute;mso-position-horizontal-relative:text;mso-position-vertical:absolute;mso-position-vertical-relative:text;mso-width-percent:0;mso-height-percent:200;mso-width-relative:margin;mso-height-relative:margin;v-text-anchor:top" o:gfxdata="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" filled="f" strokecolor="white [3212]">
+                <v:textbox style="mso-fit-shape-to-text:t">
+                  <w:txbxContent>
+                    <w:p>
+                      <w:r>
+                        <w:rPr>
+                          <w:rFonts w:hint="cs"/>
+                          <w:rtl/>
+                        </w:rPr>
+                        <w:t>2</w:t>
+                      </w:r>
+                    </w:p>
+                  </w:txbxContent>
+                </v:textbox>
+              </v:shape>
+            </w:pict>
+          </mc:Fallback>
+        </mc:AlternateContent>
+      </w:r>
+      <w:r>
+        <w:rPr>
+          <w:noProof/>
+          <w:lang/>
+        </w:rPr>
+        <mc:AlternateContent>
+          <mc:Choice Requires="wps">
+            <w:drawing>
+              <wp:anchor distT="45720" distB="45720" distL="114300" distR="114300" simplePos="0" relativeHeight="251661312" behindDoc="0" locked="0" layoutInCell="1" allowOverlap="1" wp14:anchorId="3C620D29" wp14:editId="189FBF61">
+                <wp:simplePos x="0" y="0"/>
+                <wp:positionH relativeFrom="column">
+                  <wp:posOffset>2457099</wp:posOffset>
+                </wp:positionH>
+                <wp:positionV relativeFrom="paragraph">
+                  <wp:posOffset>790984</wp:posOffset>
+                </wp:positionV>
+                <wp:extent cx="415127" cy="1404620"/>
+                <wp:effectExtent l="0" t="0" r="23495" b="13970"/>
+                <wp:wrapNone/>
+                <wp:docPr id="417320341" name="Text Box 2"/>
+                <wp:cNvGraphicFramePr>
+                  <a:graphicFrameLocks xmlns:a="http://schemas.openxmlformats.org/drawingml/2006/main"/>
+                </wp:cNvGraphicFramePr>
+                <a:graphic xmlns:a="http://schemas.openxmlformats.org/drawingml/2006/main">
+                  <a:graphicData uri="http://schemas.microsoft.com/office/word/2010/wordprocessingShape">
+                    <wps:wsp>
+                      <wps:cNvSpPr txBox="1">
+                        <a:spLocks noChangeArrowheads="1"/>
+                      </wps:cNvSpPr>
+                      <wps:spPr bwMode="auto">
+                        <a:xfrm>
+                          <a:off x="0" y="0"/>
+                          <a:ext cx="415127" cy="1404620"/>
+                        </a:xfrm>
+                        <a:prstGeom prst="rect">
+                          <a:avLst/>
+                        </a:prstGeom>
+                        <a:noFill/>
+                        <a:ln w="9525">
+                          <a:solidFill>
+                            <a:schemeClr val="bg1"/>
+                          </a:solidFill>
+                          <a:miter lim="800000"/>
+                          <a:headEnd/>
+                          <a:tailEnd/>
+                        </a:ln>
+                      </wps:spPr>
+                      <wps:txbx>
+                        <w:txbxContent>
+                          <w:p>
+                            <w:r>
+                              <w:rPr>
+                                <w:rFonts w:hint="cs"/>
+                                <w:rtl/>
+                              </w:rPr>
+                              <w:t>1</w:t>
+                            </w:r>
+                          </w:p>
+                        </w:txbxContent>
+                      </wps:txbx>
+                      <wps:bodyPr rot="0" vert="horz" wrap="square" lIns="91440" tIns="45720" rIns="91440" bIns="45720" anchor="t" anchorCtr="0">
+                        <a:spAutoFit/>
+                      </wps:bodyPr>
+                    </wps:wsp>
+                  </a:graphicData>
+                </a:graphic>
+                <wp14:sizeRelH relativeFrom="margin">
+                  <wp14:pctWidth>0</wp14:pctWidth>
+                </wp14:sizeRelH>
+                <wp14:sizeRelV relativeFrom="margin">
+                  <wp14:pctHeight>20000</wp14:pctHeight>
+                </wp14:sizeRelV>
+              </wp:anchor>
+            </w:drawing>
+          </mc:Choice>
+          <mc:Fallback>
+            <w:pict>
+              <v:shape w14:anchorId="3C620D29" id="_x0000_s1028" type="#_x0000_t202" style="position:absolute;left:0;text-align:left;margin-left:193.45pt;margin-top:62.3pt;width:32.7pt;height:110.6pt;z-index:251661312;visibility:visible;mso-wrap-style:square;mso-width-percent:0;mso-height-percent:200;mso-wrap-distance-left:9pt;mso-wrap-distance-top:3.6pt;mso-wrap-distance-right:9pt;mso-wrap-distance-bottom:3.6pt;mso-position-horizontal:absolute;mso-position-horizontal-relative:text;mso-position-vertical:absolute;mso-position-vertical-relative:text;mso-width-percent:0;mso-height-percent:200;mso-width-relative:margin;mso-height-relative:margin;v-text-anchor:top" o:gfxdata="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" filled="f" strokecolor="white [3212]">
+                <v:textbox style="mso-fit-shape-to-text:t">
+                  <w:txbxContent>
+                    <w:p>
+                      <w:r>
+                        <w:rPr>
+                          <w:rFonts w:hint="cs"/>
+                          <w:rtl/>
+                        </w:rPr>
+                        <w:t>1</w:t>
+                      </w:r>
+                    </w:p>
+                  </w:txbxContent>
+                </v:textbox>
+              </v:shape>
+            </w:pict>
+          </mc:Fallback>
+        </mc:AlternateContent>
+      </w:r>
+      <w:r>
+        <w:rPr>
+          <w:noProof/>
+          <w:lang/>
+        </w:rPr>
+        <mc:AlternateContent>
+          <mc:Choice Requires="wps">
+            <w:drawing>
+              <wp:anchor distT="45720" distB="45720" distL="114300" distR="114300" simplePos="0" relativeHeight="251660288" behindDoc="0" locked="0" layoutInCell="1" allowOverlap="1" wp14:anchorId="437DABC7" wp14:editId="4733CC55">
+                <wp:simplePos x="0" y="0"/>
+                <wp:positionH relativeFrom="column">
+                  <wp:posOffset>2457099</wp:posOffset>
+                </wp:positionH>
+                <wp:positionV relativeFrom="paragraph">
+                  <wp:posOffset>790984</wp:posOffset>
+                </wp:positionV>
+                <wp:extent cx="415127" cy="1404620"/>
+                <wp:effectExtent l="0" t="0" r="23495" b="13970"/>
+                <wp:wrapNone/>
+                <wp:docPr id="1624941696" name="Text Box 2"/>
+                <wp:cNvGraphicFramePr>
+                  <a:graphicFrameLocks xmlns:a="http://schemas.openxmlformats.org/drawingml/2006/main"/>
+                </wp:cNvGraphicFramePr>
+                <a:graphic xmlns:a="http://schemas.openxmlformats.org/drawingml/2006/main">
+                  <a:graphicData uri="http://schemas.microsoft.com/office/word/2010/wordprocessingShape">
+                    <wps:wsp>
+                      <wps:cNvSpPr txBox="1">
+                        <a:spLocks noChangeArrowheads="1"/>
+                      </wps:cNvSpPr>
+                      <wps:spPr bwMode="auto">
+                        <a:xfrm>
+                          <a:off x="0" y="0"/>
+                          <a:ext cx="415127" cy="1404620"/>
+                        </a:xfrm>
+                        <a:prstGeom prst="rect">
+                          <a:avLst/>
+                        </a:prstGeom>
+                        <a:noFill/>
+                        <a:ln w="9525">
+                          <a:solidFill>
+                            <a:schemeClr val="bg1"/>
+                          </a:solidFill>
+                          <a:miter lim="800000"/>
+                          <a:headEnd/>
+                          <a:tailEnd/>
+                        </a:ln>
+                      </wps:spPr>
+                      <wps:txbx>
+                        <w:txbxContent>
+                          <w:p>
+                            <w:r>
+                              <w:rPr>
+                                <w:rFonts w:hint="cs"/>
+                                <w:rtl/>
+                              </w:rPr>
+                              <w:t>1</w:t>
+                            </w:r>
+                          </w:p>
+                        </w:txbxContent>
+                      </wps:txbx>
+                      <wps:bodyPr rot="0" vert="horz" wrap="square" lIns="91440" tIns="45720" rIns="91440" bIns="45720" anchor="t" anchorCtr="0">
+                        <a:spAutoFit/>
+                      </wps:bodyPr>
+                    </wps:wsp>
+                  </a:graphicData>
+                </a:graphic>
+                <wp14:sizeRelH relativeFrom="margin">
+                  <wp14:pctWidth>0</wp14:pctWidth>
+                </wp14:sizeRelH>
+                <wp14:sizeRelV relativeFrom="margin">
+                  <wp14:pctHeight>20000</wp14:pctHeight>
+                </wp14:sizeRelV>
+              </wp:anchor>
+            </w:drawing>
+          </mc:Choice>
+          <mc:Fallback>
+            <w:pict>
+              <v:shape w14:anchorId="437DABC7" id="_x0000_s1029" type="#_x0000_t202" style="position:absolute;left:0;text-align:left;margin-left:193.45pt;margin-top:62.3pt;width:32.7pt;height:110.6pt;z-index:251660288;visibility:visible;mso-wrap-style:square;mso-width-percent:0;mso-height-percent:200;mso-wrap-distance-left:9pt;mso-wrap-distance-top:3.6pt;mso-wrap-distance-right:9pt;mso-wrap-distance-bottom:3.6pt;mso-position-horizontal:absolute;mso-position-horizontal-relative:text;mso-position-vertical:absolute;mso-position-vertical-relative:text;mso-width-percent:0;mso-height-percent:200;mso-width-relative:margin;mso-height-relative:margin;v-text-anchor:top" o:gfxdata="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" filled="f" strokecolor="white [3212]">
+                <v:textbox style="mso-fit-shape-to-text:t">
+                  <w:txbxContent>
+                    <w:p>
+                      <w:r>
+                        <w:rPr>
+                          <w:rFonts w:hint="cs"/>
+                          <w:rtl/>
+                        </w:rPr>
+                        <w:t>1</w:t>
+                      </w:r>
+                    </w:p>
+                  </w:txbxContent>
+                </v:textbox>
+              </v:shape>
+            </w:pict>
+          </mc:Fallback>
+        </mc:AlternateContent>
+      </w:r>
+      <w:r>
+        <w:rPr>
+          <w:noProof/>
+          <w:lang/>
+        </w:rPr>
+        <mc:AlternateContent>
+          <mc:Choice Requires="wps">
+            <w:drawing>
+              <wp:anchor distT="45720" distB="45720" distL="114300" distR="114300" simplePos="0" relativeHeight="251659264" behindDoc="0" locked="0" layoutInCell="1" allowOverlap="1" wp14:anchorId="2932A6F5" wp14:editId="173BC2D3">
+                <wp:simplePos x="0" y="0"/>
+                <wp:positionH relativeFrom="column">
+                  <wp:posOffset>2456488</wp:posOffset>
+                </wp:positionH>
+                <wp:positionV relativeFrom="paragraph">
+                  <wp:posOffset>793002</wp:posOffset>
+                </wp:positionV>
+                <wp:extent cx="415127" cy="1404620"/>
+                <wp:effectExtent l="0" t="0" r="23495" b="13970"/>
+                <wp:wrapNone/>
+                <wp:docPr id="217" name="Text Box 2"/>
+                <wp:cNvGraphicFramePr>
+                  <a:graphicFrameLocks xmlns:a="http://schemas.openxmlformats.org/drawingml/2006/main"/>
+                </wp:cNvGraphicFramePr>
+                <a:graphic xmlns:a="http://schemas.openxmlformats.org/drawingml/2006/main">
+                  <a:graphicData uri="http://schemas.microsoft.com/office/word/2010/wordprocessingShape">
+                    <wps:wsp>
+                      <wps:cNvSpPr txBox="1">
+                        <a:spLocks noChangeArrowheads="1"/>
+                      </wps:cNvSpPr>
+                      <wps:spPr bwMode="auto">
+                        <a:xfrm>
+                          <a:off x="0" y="0"/>
+                          <a:ext cx="415127" cy="1404620"/>
+                        </a:xfrm>
+                        <a:prstGeom prst="rect">
+                          <a:avLst/>
+                        </a:prstGeom>
+                        <a:noFill/>
+                        <a:ln w="9525">
+                          <a:solidFill>
+                            <a:schemeClr val="bg1"/>
+                          </a:solidFill>
+                          <a:miter lim="800000"/>
+                          <a:headEnd/>
+                          <a:tailEnd/>
+                        </a:ln>
+                      </wps:spPr>
+                      <wps:txbx>
+                        <w:txbxContent>
+                          <w:p>
+                            <w:r>
+                              <w:rPr>
+                                <w:rFonts w:hint="cs"/>
+                                <w:rtl/>
+                              </w:rPr>
+                              <w:t>1</w:t>
+                            </w:r>
+                          </w:p>
+                        </w:txbxContent>
+                      </wps:txbx>
+                      <wps:bodyPr rot="0" vert="horz" wrap="square" lIns="91440" tIns="45720" rIns="91440" bIns="45720" anchor="t" anchorCtr="0">
+                        <a:spAutoFit/>
+                      </wps:bodyPr>
+                    </wps:wsp>
+                  </a:graphicData>
+                </a:graphic>
+                <wp14:sizeRelH relativeFrom="margin">
+                  <wp14:pctWidth>0</wp14:pctWidth>
+                </wp14:sizeRelH>
+                <wp14:sizeRelV relativeFrom="margin">
+                  <wp14:pctHeight>20000</wp14:pctHeight>
+                </wp14:sizeRelV>
+              </wp:anchor>
+            </w:drawing>
+          </mc:Choice>
+          <mc:Fallback>
+            <w:pict>
+              <v:shape w14:anchorId="2932A6F5" id="_x0000_s1030" type="#_x0000_t202" style="position:absolute;left:0;text-align:left;margin-left:193.4pt;margin-top:62.45pt;width:32.7pt;height:110.6pt;z-index:251659264;visibility:visible;mso-wrap-style:square;mso-width-percent:0;mso-height-percent:200;mso-wrap-distance-left:9pt;mso-wrap-distance-top:3.6pt;mso-wrap-distance-right:9pt;mso-wrap-distance-bottom:3.6pt;mso-position-horizontal:absolute;mso-position-horizontal-relative:text;mso-position-vertical:absolute;mso-position-vertical-relative:text;mso-width-percent:0;mso-height-percent:200;mso-width-relative:margin;mso-height-relative:margin;v-text-anchor:top" o:gfxdata="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" filled="f" strokecolor="white [3212]">
+                <v:textbox style="mso-fit-shape-to-text:t">
+                  <w:txbxContent>
+                    <w:p>
+                      <w:r>
+                        <w:rPr>
+                          <w:rFonts w:hint="cs"/>
+                          <w:rtl/>
+                        </w:rPr>
+                        <w:t>1</w:t>
+                      </w:r>
+                    </w:p>
+                  </w:txbxContent>
+                </v:textbox>
+              </v:shape>
+            </w:pict>
+          </mc:Fallback>
+        </mc:AlternateContent>
+      </w:r>
+    </w:p>
+    <w:p>
+      <w:pPr>
+        <w:numPr>
+          <w:ilvl w:val="0"/>
+          <w:numId w:val="11"/>
+        </w:numPr>
+        <w:bidi/>
+        <w:rPr>
+          <w:lang/>
+        </w:rPr>
+      </w:pPr>
+      <w:r>
+        <w:rPr>
+          <w:rFonts w:hint="cs"/>
+          <w:rtl/>
+        </w:rPr>
+        <w:t>יצרנו תמונה ב</w:t>
+      </w:r>
+      <w:r>
+        <w:t xml:space="preserve">docker </w:t>
+      </w:r>
+      <w:r>
+        <w:rPr>
+          <w:rFonts w:hint="cs"/>
+          <w:rtl/>
+        </w:rPr>
+        <w:t xml:space="preserve"> שכבר מותקן עליה </w:t>
+      </w:r>
+      <w:r>
+        <w:t xml:space="preserve">python </w:t>
+      </w:r>
+      <w:r>
+        <w:rPr>
+          <w:rFonts w:hint="cs"/>
+          <w:rtl/>
+        </w:rPr>
+        <w:t xml:space="preserve"> כי לא היו לנו הרשאות להריץ </w:t>
+      </w:r>
+      <w:proofErr w:type="spellStart"/>
+      <w:r>
+        <w:t>sudo</w:t>
+      </w:r>
+      <w:proofErr w:type="spellEnd"/>
+      <w:r>
+        <w:t xml:space="preserve"> </w:t>
+      </w:r>
+      <w:r>
+        <w:rPr>
+          <w:rFonts w:hint="cs"/>
+          <w:rtl/>
+        </w:rPr>
+        <w:t xml:space="preserve"> </w:t>
+      </w:r>
+    </w:p>
+    <w:p>
+      <w:pPr>
+        <w:numPr>
+          <w:ilvl w:val="0"/>
+          <w:numId w:val="11"/>
+        </w:numPr>
+        <w:bidi/>
+        <w:rPr>
+          <w:lang/>
+        </w:rPr>
+      </w:pPr>
+      <w:r>
+        <w:rPr>
+          <w:rFonts w:hint="cs"/>
+          <w:rtl/>
+        </w:rPr>
+        <w:t xml:space="preserve">כדי להתקין </w:t>
+      </w:r>
+      <w:r>
+        <w:t xml:space="preserve">python </w:t>
+      </w:r>
+      <w:r>
+        <w:rPr>
+          <w:rFonts w:hint="cs"/>
+          <w:rtl/>
+        </w:rPr>
+        <w:t xml:space="preserve"> דרך הגוב ב</w:t>
+      </w:r>
+      <w:proofErr w:type="spellStart"/>
+      <w:r>
+        <w:t>jenkins</w:t>
+      </w:r>
+      <w:proofErr w:type="spellEnd"/>
+      <w:r>
+        <w:t xml:space="preserve"> </w:t>
+      </w:r>
+      <w:r>
+        <w:rPr>
+          <w:rFonts w:hint="cs"/>
+          <w:rtl/>
+        </w:rPr>
+        <w:t>.</w:t>
+      </w:r>
+    </w:p>
+    <w:p>
+      <w:pPr>
+        <w:numPr>
+          <w:ilvl w:val="0"/>
+          <w:numId w:val="11"/>
+        </w:numPr>
+        <w:bidi/>
+        <w:rPr>
+          <w:lang/>
+        </w:rPr>
+      </w:pPr>
+      <w:r>
+        <w:rPr>
+          <w:rFonts w:cs="Arial"/>
+          <w:noProof/>
+          <w:rtl/>
+          <w:lang/>
+        </w:rPr>
+        <w:drawing>
+          <wp:inline distT="0" distB="0" distL="0" distR="0" wp14:anchorId="6AADC682" wp14:editId="27A5495D">
+            <wp:extent cx="5943600" cy="2559685"/>
+            <wp:effectExtent l="0" t="0" r="0" b="0"/>
+            <wp:docPr id="260509194" name="Picture 1"/>
+            <wp:cNvGraphicFramePr>
+              <a:graphicFrameLocks xmlns:a="http://schemas.openxmlformats.org/drawingml/2006/main" noChangeAspect="1"/>
+            </wp:cNvGraphicFramePr>
+            <a:graphic xmlns:a="http://schemas.openxmlformats.org/drawingml/2006/main">
+              <a:graphicData uri="http://schemas.openxmlformats.org/drawingml/2006/picture">
+                <pic:pic xmlns:pic="http://schemas.openxmlformats.org/drawingml/2006/picture">
+                  <pic:nvPicPr>
+                    <pic:cNvPr id="260509194" name=""/>
+                    <pic:cNvPicPr/>
+                  </pic:nvPicPr>
+                  <pic:blipFill>
+                    <a:blip r:embed="rId31"/>
+                    <a:stretch>
+                      <a:fillRect/>
+                    </a:stretch>
+                  </pic:blipFill>
+                  <pic:spPr>
+                    <a:xfrm>
+                      <a:off x="0" y="0"/>
+                      <a:ext cx="5943600" cy="2559685"/>
+                    </a:xfrm>
+                    <a:prstGeom prst="rect">
+                      <a:avLst/>
+                    </a:prstGeom>
+                  </pic:spPr>
+                </pic:pic>
+              </a:graphicData>
+            </a:graphic>
+          </wp:inline>
+        </w:drawing>
+      </w:r>
+    </w:p>
+    <w:p>
+      <w:pPr>
+        <w:numPr>
+          <w:ilvl w:val="0"/>
+          <w:numId w:val="11"/>
+        </w:numPr>
+        <w:bidi/>
+        <w:rPr>
+          <w:lang/>
+        </w:rPr>
+      </w:pPr>
+      <w:r>
+        <w:rPr>
+          <w:lang/>
+        </w:rPr>
+        <w:t>4</w:t>
+      </w:r>
+      <w:r>
+        <w:rPr>
+          <w:rFonts w:hint="cs"/>
+          <w:rtl/>
+          <w:lang/>
+        </w:rPr>
+        <w:t xml:space="preserve">. </w:t>
+      </w:r>
+      <w:r>
+        <w:rPr>
+          <w:lang/>
+        </w:rPr>
+        <w:t>Runs unit-tests on your code</w:t>
+      </w:r>
+    </w:p>
+    <w:p>
+      <w:pPr>
+        <w:numPr>
+          <w:ilvl w:val="0"/>
+          <w:numId w:val="11"/>
+        </w:numPr>
+        <w:bidi/>
+        <w:rPr>
+          <w:lang/>
+        </w:rPr>
+      </w:pPr>
+      <w:r>
+        <w:rPr>
+          <w:rFonts w:hint="cs"/>
+          <w:rtl/>
+          <w:lang/>
+        </w:rPr>
+        <w:t xml:space="preserve">יצרנו תיקיה </w:t>
+      </w:r>
+      <w:proofErr w:type="spellStart"/>
+      <w:r>
+        <w:rPr>
+          <w:rFonts w:hint="cs"/>
+          <w:rtl/>
+          <w:lang/>
+        </w:rPr>
+        <w:t>בגיט</w:t>
+      </w:r>
+      <w:proofErr w:type="spellEnd"/>
+      <w:r>
+        <w:rPr>
+          <w:rFonts w:hint="cs"/>
+          <w:rtl/>
+          <w:lang/>
+        </w:rPr>
+        <w:t xml:space="preserve"> שמכילה </w:t>
+      </w:r>
+      <w:r>
+        <w:t xml:space="preserve">unit tests </w:t>
+      </w:r>
+      <w:r>
+        <w:rPr>
+          <w:rFonts w:hint="cs"/>
+          <w:rtl/>
+        </w:rPr>
+        <w:t xml:space="preserve"> עבור </w:t>
+      </w:r>
+      <w:r>
+        <w:t>math_utils.py</w:t>
+      </w:r>
+      <w:r>
+        <w:rPr>
+          <w:rFonts w:hint="cs"/>
+          <w:rtl/>
+        </w:rPr>
+        <w:t xml:space="preserve"> שמכילה מספר נוסחאות.</w:t>
+      </w:r>
+    </w:p>
+    <w:p>
+      <w:pPr>
+        <w:numPr>
+          <w:ilvl w:val="0"/>
+          <w:numId w:val="11"/>
+        </w:numPr>
+        <w:bidi/>
+        <w:rPr>
+          <w:lang/>
+        </w:rPr>
+      </w:pPr>
+      <w:r>
+        <w:rPr>
+          <w:rFonts w:cs="Arial"/>
+          <w:noProof/>
+          <w:rtl/>
+          <w:lang/>
+        </w:rPr>
+        <w:lastRenderedPageBreak/>
+        <w:drawing>
+          <wp:inline distT="0" distB="0" distL="0" distR="0" wp14:anchorId="0AFC29FD" wp14:editId="06E3810A">
+            <wp:extent cx="5943600" cy="2737485"/>
+            <wp:effectExtent l="0" t="0" r="0" b="5715"/>
+            <wp:docPr id="1887732952" name="Picture 1" descr="A screenshot of a computer&#10;&#10;AI-generated content may be incorrect."/>
+            <wp:cNvGraphicFramePr>
+              <a:graphicFrameLocks xmlns:a="http://schemas.openxmlformats.org/drawingml/2006/main" noChangeAspect="1"/>
+            </wp:cNvGraphicFramePr>
+            <a:graphic xmlns:a="http://schemas.openxmlformats.org/drawingml/2006/main">
+              <a:graphicData uri="http://schemas.openxmlformats.org/drawingml/2006/picture">
+                <pic:pic xmlns:pic="http://schemas.openxmlformats.org/drawingml/2006/picture">
+                  <pic:nvPicPr>
+                    <pic:cNvPr id="1887732952" name="Picture 1" descr="A screenshot of a computer&#10;&#10;AI-generated content may be incorrect."/>
+                    <pic:cNvPicPr/>
+                  </pic:nvPicPr>
+                  <pic:blipFill>
+                    <a:blip r:embed="rId32"/>
+                    <a:stretch>
+                      <a:fillRect/>
+                    </a:stretch>
+                  </pic:blipFill>
+                  <pic:spPr>
+                    <a:xfrm>
+                      <a:off x="0" y="0"/>
+                      <a:ext cx="5943600" cy="2737485"/>
+                    </a:xfrm>
+                    <a:prstGeom prst="rect">
+                      <a:avLst/>
+                    </a:prstGeom>
+                  </pic:spPr>
+                </pic:pic>
+              </a:graphicData>
+            </a:graphic>
+          </wp:inline>
+        </w:drawing>
+      </w:r>
+    </w:p>
+    <w:p>
+      <w:pPr>
+        <w:numPr>
+          <w:ilvl w:val="0"/>
+          <w:numId w:val="11"/>
+        </w:numPr>
+        <w:bidi/>
+        <w:rPr>
+          <w:lang/>
+        </w:rPr>
+      </w:pPr>
+      <w:r>
+        <w:rPr>
+          <w:noProof/>
+          <w:lang/>
+        </w:rPr>
+        <mc:AlternateContent>
+          <mc:Choice Requires="wps">
+            <w:drawing>
+              <wp:anchor distT="45720" distB="45720" distL="114300" distR="114300" simplePos="0" relativeHeight="251664384" behindDoc="0" locked="0" layoutInCell="1" allowOverlap="1" wp14:anchorId="60DA23F6" wp14:editId="2BA29193">
+                <wp:simplePos x="0" y="0"/>
+                <wp:positionH relativeFrom="column">
+                  <wp:posOffset>1360852</wp:posOffset>
+                </wp:positionH>
+                <wp:positionV relativeFrom="paragraph">
+                  <wp:posOffset>107783</wp:posOffset>
+                </wp:positionV>
+                <wp:extent cx="415127" cy="1404620"/>
+                <wp:effectExtent l="0" t="0" r="23495" b="13970"/>
+                <wp:wrapNone/>
+                <wp:docPr id="1799405188" name="Text Box 2"/>
+                <wp:cNvGraphicFramePr>
+                  <a:graphicFrameLocks xmlns:a="http://schemas.openxmlformats.org/drawingml/2006/main"/>
+                </wp:cNvGraphicFramePr>
+                <a:graphic xmlns:a="http://schemas.openxmlformats.org/drawingml/2006/main">
+                  <a:graphicData uri="http://schemas.microsoft.com/office/word/2010/wordprocessingShape">
+                    <wps:wsp>
+                      <wps:cNvSpPr txBox="1">
+                        <a:spLocks noChangeArrowheads="1"/>
+                      </wps:cNvSpPr>
+                      <wps:spPr bwMode="auto">
+                        <a:xfrm>
+                          <a:off x="0" y="0"/>
+                          <a:ext cx="415127" cy="1404620"/>
+                        </a:xfrm>
+                        <a:prstGeom prst="rect">
+                          <a:avLst/>
+                        </a:prstGeom>
+                        <a:noFill/>
+                        <a:ln w="9525">
+                          <a:solidFill>
+                            <a:schemeClr val="bg1"/>
+                          </a:solidFill>
+                          <a:miter lim="800000"/>
+                          <a:headEnd/>
+                          <a:tailEnd/>
+                        </a:ln>
+                      </wps:spPr>
+                      <wps:txbx>
+                        <w:txbxContent>
+                          <w:p>
+                            <w:r>
+                              <w:rPr>
+                                <w:rFonts w:hint="cs"/>
+                                <w:rtl/>
+                              </w:rPr>
+                              <w:t>4</w:t>
+                            </w:r>
+                          </w:p>
+                        </w:txbxContent>
+                      </wps:txbx>
+                      <wps:bodyPr rot="0" vert="horz" wrap="square" lIns="91440" tIns="45720" rIns="91440" bIns="45720" anchor="t" anchorCtr="0">
+                        <a:spAutoFit/>
+                      </wps:bodyPr>
+                    </wps:wsp>
+                  </a:graphicData>
+                </a:graphic>
+                <wp14:sizeRelH relativeFrom="margin">
+                  <wp14:pctWidth>0</wp14:pctWidth>
+                </wp14:sizeRelH>
+                <wp14:sizeRelV relativeFrom="margin">
+                  <wp14:pctHeight>20000</wp14:pctHeight>
+                </wp14:sizeRelV>
+              </wp:anchor>
+            </w:drawing>
+          </mc:Choice>
+          <mc:Fallback>
+            <w:pict>
+              <v:shape w14:anchorId="60DA23F6" id="_x0000_s1031" type="#_x0000_t202" style="position:absolute;left:0;text-align:left;margin-left:107.15pt;margin-top:8.5pt;width:32.7pt;height:110.6pt;z-index:251664384;visibility:visible;mso-wrap-style:square;mso-width-percent:0;mso-height-percent:200;mso-wrap-distance-left:9pt;mso-wrap-distance-top:3.6pt;mso-wrap-distance-right:9pt;mso-wrap-distance-bottom:3.6pt;mso-position-horizontal:absolute;mso-position-horizontal-relative:text;mso-position-vertical:absolute;mso-position-vertical-relative:text;mso-width-percent:0;mso-height-percent:200;mso-width-relative:margin;mso-height-relative:margin;v-text-anchor:top" o:gfxdata="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" filled="f" strokecolor="white [3212]">
+                <v:textbox style="mso-fit-shape-to-text:t">
+                  <w:txbxContent>
+                    <w:p>
+                      <w:r>
+                        <w:rPr>
+                          <w:rFonts w:hint="cs"/>
+                          <w:rtl/>
+                        </w:rPr>
+                        <w:t>4</w:t>
+                      </w:r>
+                    </w:p>
+                  </w:txbxContent>
+                </v:textbox>
+              </v:shape>
+            </w:pict>
+          </mc:Fallback>
+        </mc:AlternateContent>
+      </w:r>
+    </w:p>
+    <w:p>
+      <w:pPr>
+        <w:numPr>
+          <w:ilvl w:val="0"/>
+          <w:numId w:val="11"/>
+        </w:numPr>
+        <w:bidi/>
+        <w:rPr>
+          <w:lang/>
+        </w:rPr>
+      </w:pPr>
+      <w:r>
+        <w:rPr>
+          <w:rFonts w:hint="cs"/>
+          <w:rtl/>
+          <w:lang/>
+        </w:rPr>
+        <w:t xml:space="preserve">5. </w:t>
+      </w:r>
+      <w:r>
+        <w:rPr>
+          <w:lang/>
+        </w:rPr>
+        <w:t>Sends email for every run result</w:t>
+      </w:r>
+    </w:p>
+    <w:p>
+      <w:pPr>
+        <w:numPr>
+          <w:ilvl w:val="0"/>
+          <w:numId w:val="11"/>
+        </w:numPr>
+        <w:bidi/>
+        <w:rPr>
+          <w:lang/>
+        </w:rPr>
+      </w:pPr>
+      <w:r>
+        <w:rPr>
+          <w:rFonts w:hint="cs"/>
+          <w:rtl/>
+          <w:lang/>
+        </w:rPr>
+        <w:t>עבור כל הרצה גם אם היא נכשלת נדרשנו לשלוח מייל.</w:t>
+      </w:r>
+    </w:p>
+    <w:p>
+      <w:pPr>
+        <w:numPr>
+          <w:ilvl w:val="0"/>
+          <w:numId w:val="11"/>
+        </w:numPr>
+        <w:bidi/>
+        <w:rPr>
+          <w:lang/>
+        </w:rPr>
+      </w:pPr>
+      <w:r>
+        <w:rPr>
+          <w:rFonts w:hint="cs"/>
+          <w:rtl/>
+          <w:lang/>
+        </w:rPr>
+        <w:t xml:space="preserve">כדי לאפשר זאת היינו צריכים ללכת לחשבון האימייל שלנו להוסיף </w:t>
+      </w:r>
+      <w:r>
+        <w:rPr>
+          <w:rFonts w:hint="cs"/>
+          <w:rtl/>
+        </w:rPr>
+        <w:t xml:space="preserve">שיטת הזדהות דו שלבית וללכת לסיסמאות לאפליקציות ולייצר סיסמא עבור </w:t>
+      </w:r>
+      <w:r>
+        <w:t>Jenkins</w:t>
+      </w:r>
+      <w:r>
+        <w:rPr>
+          <w:rFonts w:hint="cs"/>
+          <w:rtl/>
+        </w:rPr>
+        <w:t>.</w:t>
+      </w:r>
+    </w:p>
+    <w:p>
+      <w:pPr>
+        <w:numPr>
+          <w:ilvl w:val="0"/>
+          <w:numId w:val="11"/>
+        </w:numPr>
+        <w:bidi/>
+        <w:rPr>
+          <w:lang/>
+        </w:rPr>
+      </w:pPr>
+      <w:r>
+        <w:rPr>
+          <w:rFonts w:hint="cs"/>
+          <w:rtl/>
+          <w:lang/>
+        </w:rPr>
+        <w:t xml:space="preserve">בנוסף הגדרנו בתוך </w:t>
+      </w:r>
+      <w:r>
+        <w:t xml:space="preserve">mange Jenkins </w:t>
+      </w:r>
+      <w:r>
+        <w:rPr>
+          <w:rFonts w:hint="cs"/>
+          <w:rtl/>
+        </w:rPr>
+        <w:t xml:space="preserve"> ואז </w:t>
+      </w:r>
+      <w:r>
+        <w:t xml:space="preserve"> system </w:t>
+      </w:r>
+      <w:r>
+        <w:rPr>
+          <w:rFonts w:hint="cs"/>
+          <w:rtl/>
+        </w:rPr>
+        <w:t xml:space="preserve"> </w:t>
+      </w:r>
+    </w:p>
+    <w:p>
+      <w:pPr>
+        <w:numPr>
+          <w:ilvl w:val="0"/>
+          <w:numId w:val="11"/>
+        </w:numPr>
+        <w:bidi/>
+        <w:rPr>
+          <w:lang/>
+        </w:rPr>
+      </w:pPr>
+      <w:r>
+        <w:rPr>
+          <w:rFonts w:cs="Arial"/>
+          <w:noProof/>
+          <w:rtl/>
+        </w:rPr>
+        <w:drawing>
+          <wp:inline distT="0" distB="0" distL="0" distR="0" wp14:anchorId="16B77BE3" wp14:editId="181871E2">
+            <wp:extent cx="5943600" cy="2708910"/>
+            <wp:effectExtent l="0" t="0" r="0" b="0"/>
+            <wp:docPr id="255816926" name="Picture 1"/>
+            <wp:cNvGraphicFramePr>
+              <a:graphicFrameLocks xmlns:a="http://schemas.openxmlformats.org/drawingml/2006/main" noChangeAspect="1"/>
+            </wp:cNvGraphicFramePr>
+            <a:graphic xmlns:a="http://schemas.openxmlformats.org/drawingml/2006/main">
+              <a:graphicData uri="http://schemas.openxmlformats.org/drawingml/2006/picture">
+                <pic:pic xmlns:pic="http://schemas.openxmlformats.org/drawingml/2006/picture">
+                  <pic:nvPicPr>
+                    <pic:cNvPr id="255816926" name=""/>
+                    <pic:cNvPicPr/>
+                  </pic:nvPicPr>
+                  <pic:blipFill>
+                    <a:blip r:embed="rId33"/>
+                    <a:stretch>
+                      <a:fillRect/>
+                    </a:stretch>
+                  </pic:blipFill>
+                  <pic:spPr>
+                    <a:xfrm>
+                      <a:off x="0" y="0"/>
+                      <a:ext cx="5943600" cy="2708910"/>
+                    </a:xfrm>
+                    <a:prstGeom prst="rect">
+                      <a:avLst/>
+                    </a:prstGeom>
+                  </pic:spPr>
+                </pic:pic>
+              </a:graphicData>
+            </a:graphic>
+          </wp:inline>
+        </w:drawing>
+      </w:r>
+    </w:p>
+    <w:p>
+      <w:pPr>
+        <w:numPr>
+          <w:ilvl w:val="0"/>
+          <w:numId w:val="11"/>
+        </w:numPr>
+        <w:bidi/>
+        <w:rPr>
+          <w:lang/>
+        </w:rPr>
+      </w:pPr>
+      <w:r>
+        <w:t xml:space="preserve"> </w:t>
+      </w:r>
+    </w:p>
+    <w:p>
+      <w:pPr>
+        <w:bidi/>
+        <w:rPr>
+          <w:rtl/>
+        </w:rPr>
+      </w:pPr>
+    </w:p>
+    <w:p>
+      <w:pPr>
+        <w:bidi/>
+        <w:rPr>
+          <w:rtl/>
+        </w:rPr>
+      </w:pPr>
+      <w:r>
+        <w:rPr>
+          <w:rFonts w:hint="cs"/>
+          <w:rtl/>
+        </w:rPr>
+        <w:lastRenderedPageBreak/>
+        <w:t>כמו כן הגדרנו פעולה שהיא מתרחשת לאחר הבנייה , הגדרתי שזה ישלח את זה לאימייל שלי.</w:t>
+      </w:r>
+    </w:p>
+    <w:p>
+      <w:pPr>
+        <w:bidi/>
+        <w:rPr>
+          <w:rtl/>
+        </w:rPr>
+      </w:pPr>
+      <w:r>
+        <w:rPr>
+          <w:rFonts w:cs="Arial"/>
+          <w:noProof/>
+          <w:rtl/>
+        </w:rPr>
+        <w:drawing>
+          <wp:inline distT="0" distB="0" distL="0" distR="0" wp14:anchorId="7CD5AA56" wp14:editId="2BF4B123">
+            <wp:extent cx="5943600" cy="1885950"/>
+            <wp:effectExtent l="0" t="0" r="0" b="0"/>
+            <wp:docPr id="970093927" name="Picture 1"/>
+            <wp:cNvGraphicFramePr>
+              <a:graphicFrameLocks xmlns:a="http://schemas.openxmlformats.org/drawingml/2006/main" noChangeAspect="1"/>
+            </wp:cNvGraphicFramePr>
+            <a:graphic xmlns:a="http://schemas.openxmlformats.org/drawingml/2006/main">
+              <a:graphicData uri="http://schemas.openxmlformats.org/drawingml/2006/picture">
+                <pic:pic xmlns:pic="http://schemas.openxmlformats.org/drawingml/2006/picture">
+                  <pic:nvPicPr>
+                    <pic:cNvPr id="970093927" name=""/>
+                    <pic:cNvPicPr/>
+                  </pic:nvPicPr>
+                  <pic:blipFill>
+                    <a:blip r:embed="rId34"/>
+                    <a:stretch>
+                      <a:fillRect/>
+                    </a:stretch>
+                  </pic:blipFill>
+                  <pic:spPr>
+                    <a:xfrm>
+                      <a:off x="0" y="0"/>
+                      <a:ext cx="5943600" cy="1885950"/>
+                    </a:xfrm>
+                    <a:prstGeom prst="rect">
+                      <a:avLst/>
+                    </a:prstGeom>
+                  </pic:spPr>
+                </pic:pic>
+              </a:graphicData>
+            </a:graphic>
+          </wp:inline>
+        </w:drawing>
+      </w:r>
+    </w:p>
+    <w:p>
+      <w:pPr>
+        <w:bidi/>
+        <w:rPr>
+          <w:rtl/>
+        </w:rPr>
+      </w:pPr>
+      <w:r>
+        <w:rPr>
+          <w:rFonts w:hint="cs"/>
+          <w:rtl/>
+        </w:rPr>
+        <w:t>ועכשיו כאשר נלחץ על הרצת ה</w:t>
+      </w:r>
+      <w:r>
+        <w:t xml:space="preserve">job </w:t>
+      </w:r>
+      <w:r>
+        <w:rPr>
+          <w:rFonts w:hint="cs"/>
+          <w:rtl/>
+        </w:rPr>
+        <w:t xml:space="preserve"> נרצה לקבל גם פלט וגם מייל שישלח </w:t>
+      </w:r>
+    </w:p>
+    <w:p>
+      <w:pPr>
+        <w:bidi/>
+      </w:pPr>
+      <w:r>
+        <w:rPr>
+          <w:rFonts w:cs="Arial"/>
+          <w:noProof/>
+          <w:rtl/>
+        </w:rPr>
+        <w:drawing>
+          <wp:inline distT="0" distB="0" distL="0" distR="0" wp14:anchorId="653C43FC" wp14:editId="54090432">
+            <wp:extent cx="5431376" cy="3033679"/>
+            <wp:effectExtent l="0" t="0" r="0" b="0"/>
+            <wp:docPr id="362556525" name="Picture 1" descr="A white paper with blue lines&#10;&#10;AI-generated content may be incorrect."/>
+            <wp:cNvGraphicFramePr>
+              <a:graphicFrameLocks xmlns:a="http://schemas.openxmlformats.org/drawingml/2006/main" noChangeAspect="1"/>
+            </wp:cNvGraphicFramePr>
+            <a:graphic xmlns:a="http://schemas.openxmlformats.org/drawingml/2006/main">
+              <a:graphicData uri="http://schemas.openxmlformats.org/drawingml/2006/picture">
+                <pic:pic xmlns:pic="http://schemas.openxmlformats.org/drawingml/2006/picture">
+                  <pic:nvPicPr>
+                    <pic:cNvPr id="362556525" name="Picture 1" descr="A white paper with blue lines&#10;&#10;AI-generated content may be incorrect."/>
+                    <pic:cNvPicPr/>
+                  </pic:nvPicPr>
+                  <pic:blipFill>
+                    <a:blip r:embed="rId35"/>
+                    <a:stretch>
+                      <a:fillRect/>
+                    </a:stretch>
+                  </pic:blipFill>
+                  <pic:spPr>
+                    <a:xfrm>
+                      <a:off x="0" y="0"/>
+                      <a:ext cx="5436423" cy="3036498"/>
+                    </a:xfrm>
+                    <a:prstGeom prst="rect">
+                      <a:avLst/>
+                    </a:prstGeom>
+                  </pic:spPr>
+                </pic:pic>
+              </a:graphicData>
+            </a:graphic>
+          </wp:inline>
+        </w:drawing>
+      </w:r>
+    </w:p>
+    <w:p>
+      <w:pPr>
+        <w:bidi/>
+        <w:rPr>
+          <w:rtl/>
+        </w:rPr>
+      </w:pPr>
+      <w:r>
+        <w:rPr>
+          <w:rFonts w:hint="cs"/>
+          <w:rtl/>
+        </w:rPr>
+        <w:t xml:space="preserve">והמייל שהתקבל : </w:t>
+      </w:r>
+    </w:p>
+    <w:p>
+      <w:pPr>
+        <w:bidi/>
+        <w:rPr>
+          <w:rtl/>
+        </w:rPr>
+      </w:pPr>
+      <w:r>
+        <w:rPr>
+          <w:rFonts w:cs="Arial"/>
+          <w:noProof/>
+          <w:rtl/>
+        </w:rPr>
+        <w:drawing>
+          <wp:inline distT="0" distB="0" distL="0" distR="0" wp14:anchorId="78F2D059" wp14:editId="162FCC89">
+            <wp:extent cx="5943600" cy="1549400"/>
+            <wp:effectExtent l="0" t="0" r="0" b="0"/>
+            <wp:docPr id="1711695391" name="Picture 1" descr="A white background with black text&#10;&#10;AI-generated content may be incorrect."/>
+            <wp:cNvGraphicFramePr>
+              <a:graphicFrameLocks xmlns:a="http://schemas.openxmlformats.org/drawingml/2006/main" noChangeAspect="1"/>
+            </wp:cNvGraphicFramePr>
+            <a:graphic xmlns:a="http://schemas.openxmlformats.org/drawingml/2006/main">
+              <a:graphicData uri="http://schemas.openxmlformats.org/drawingml/2006/picture">
+                <pic:pic xmlns:pic="http://schemas.openxmlformats.org/drawingml/2006/picture">
+                  <pic:nvPicPr>
+                    <pic:cNvPr id="1711695391" name="Picture 1" descr="A white background with black text&#10;&#10;AI-generated content may be incorrect."/>
+                    <pic:cNvPicPr/>
+                  </pic:nvPicPr>
+                  <pic:blipFill>
+                    <a:blip r:embed="rId36"/>
+                    <a:stretch>
+                      <a:fillRect/>
+                    </a:stretch>
+                  </pic:blipFill>
+                  <pic:spPr>
+                    <a:xfrm>
+                      <a:off x="0" y="0"/>
+                      <a:ext cx="5943600" cy="1549400"/>
+                    </a:xfrm>
+                    <a:prstGeom prst="rect">
+                      <a:avLst/>
+                    </a:prstGeom>
+                  </pic:spPr>
+                </pic:pic>
+              </a:graphicData>
+            </a:graphic>
+          </wp:inline>
+        </w:drawing>
+      </w:r>
+    </w:p>
+    <w:p>
+      <w:pPr>
+        <w:bidi/>
+        <w:rPr>
+          <w:rtl/>
+        </w:rPr>
+      </w:pPr>
+    </w:p>
+    <w:p>
+      <w:pPr>
+        <w:bidi/>
+        <w:rPr>
+          <w:rtl/>
+        </w:rPr>
+      </w:pPr>
+      <w:r>
+        <w:rPr>
+          <w:rFonts w:hint="cs"/>
+          <w:rtl/>
+        </w:rPr>
+        <w:lastRenderedPageBreak/>
         <w:t>שקף 20:</w:t>
       </w:r>
     </w:p>
@@ -2684,7 +4065,6 @@
           <w:rFonts w:hint="cs"/>
           <w:rtl/>
         </w:rPr>
-        <w:lastRenderedPageBreak/>
         <w:t>מטלה:</w:t>
       </w:r>
     </w:p>
@@ -2695,7 +4075,7 @@
         </w:rPr>
         <w:t xml:space="preserve">Install Jenkins on </w:t>
       </w:r>
-      <w:hyperlink r:id="rId30" w:history="1">
+      <w:hyperlink r:id="rId37" w:history="1">
         <w:r>
           <w:rPr>
             <w:rStyle w:val="Hyperlink"/>
@@ -2710,12 +4090,38 @@
       </w:r>
     </w:p>
     <w:p>
+      <w:pPr>
+        <w:rPr>
+          <w:rtl/>
+        </w:rPr>
+      </w:pPr>
       <w:r>
         <w:t xml:space="preserve">2. Run your job from Exercise 1  </w:t>
       </w:r>
     </w:p>
     <w:p>
       <w:pPr>
+        <w:rPr>
+          <w:rtl/>
+        </w:rPr>
+      </w:pPr>
+    </w:p>
+    <w:p>
+      <w:pPr>
+        <w:rPr>
+          <w:rtl/>
+        </w:rPr>
+      </w:pPr>
+    </w:p>
+    <w:p>
+      <w:pPr>
+        <w:rPr>
+          <w:rtl/>
+        </w:rPr>
+      </w:pPr>
+    </w:p>
+    <w:p>
+      <w:pPr>
         <w:bidi/>
         <w:rPr>
           <w:rtl/>
@@ -2737,16 +4143,378 @@
         </w:rPr>
       </w:pPr>
       <w:r>
-        <w:t>TODO</w:t>
-      </w:r>
-    </w:p>
-    <w:p>
-      <w:pPr>
-        <w:bidi/>
-        <w:rPr>
-          <w:rtl/>
-        </w:rPr>
-      </w:pPr>
+        <w:rPr>
+          <w:rFonts w:hint="cs"/>
+          <w:rtl/>
+        </w:rPr>
+        <w:t xml:space="preserve">סעיף א : </w:t>
+      </w:r>
+    </w:p>
+    <w:p>
+      <w:pPr>
+        <w:bidi/>
+        <w:rPr>
+          <w:rtl/>
+        </w:rPr>
+      </w:pPr>
+      <w:r>
+        <w:rPr>
+          <w:rFonts w:hint="cs"/>
+          <w:rtl/>
+        </w:rPr>
+        <w:t>יצרנו סביבה חדשה ב</w:t>
+      </w:r>
+      <w:r>
+        <w:t xml:space="preserve">play with docker </w:t>
+      </w:r>
+      <w:r>
+        <w:rPr>
+          <w:rFonts w:hint="cs"/>
+          <w:rtl/>
+        </w:rPr>
+        <w:t xml:space="preserve"> ואחר כך הפעלנו את </w:t>
+      </w:r>
+      <w:r>
+        <w:t xml:space="preserve">Jenkins </w:t>
+      </w:r>
+      <w:r>
+        <w:rPr>
+          <w:rFonts w:hint="cs"/>
+          <w:rtl/>
+        </w:rPr>
+        <w:t xml:space="preserve"> בקונטיינר. </w:t>
+      </w:r>
+    </w:p>
+    <w:p>
+      <w:pPr>
+        <w:bidi/>
+        <w:rPr>
+          <w:rtl/>
+        </w:rPr>
+      </w:pPr>
+      <w:r>
+        <w:rPr>
+          <w:rFonts w:cs="Arial"/>
+          <w:noProof/>
+          <w:rtl/>
+        </w:rPr>
+        <w:drawing>
+          <wp:inline distT="0" distB="0" distL="0" distR="0" wp14:anchorId="42C67451" wp14:editId="52692B61">
+            <wp:extent cx="5943600" cy="3462020"/>
+            <wp:effectExtent l="0" t="0" r="0" b="5080"/>
+            <wp:docPr id="1976695721" name="Picture 1"/>
+            <wp:cNvGraphicFramePr>
+              <a:graphicFrameLocks xmlns:a="http://schemas.openxmlformats.org/drawingml/2006/main" noChangeAspect="1"/>
+            </wp:cNvGraphicFramePr>
+            <a:graphic xmlns:a="http://schemas.openxmlformats.org/drawingml/2006/main">
+              <a:graphicData uri="http://schemas.openxmlformats.org/drawingml/2006/picture">
+                <pic:pic xmlns:pic="http://schemas.openxmlformats.org/drawingml/2006/picture">
+                  <pic:nvPicPr>
+                    <pic:cNvPr id="1976695721" name=""/>
+                    <pic:cNvPicPr/>
+                  </pic:nvPicPr>
+                  <pic:blipFill>
+                    <a:blip r:embed="rId38"/>
+                    <a:stretch>
+                      <a:fillRect/>
+                    </a:stretch>
+                  </pic:blipFill>
+                  <pic:spPr>
+                    <a:xfrm>
+                      <a:off x="0" y="0"/>
+                      <a:ext cx="5943600" cy="3462020"/>
+                    </a:xfrm>
+                    <a:prstGeom prst="rect">
+                      <a:avLst/>
+                    </a:prstGeom>
+                  </pic:spPr>
+                </pic:pic>
+              </a:graphicData>
+            </a:graphic>
+          </wp:inline>
+        </w:drawing>
+      </w:r>
+    </w:p>
+    <w:p>
+      <w:pPr>
+        <w:bidi/>
+        <w:rPr>
+          <w:rtl/>
+        </w:rPr>
+      </w:pPr>
+      <w:r>
+        <w:rPr>
+          <w:rFonts w:cs="Arial"/>
+          <w:noProof/>
+          <w:rtl/>
+        </w:rPr>
+        <w:lastRenderedPageBreak/>
+        <w:drawing>
+          <wp:inline distT="0" distB="0" distL="0" distR="0" wp14:anchorId="27B20DEB" wp14:editId="74CCB680">
+            <wp:extent cx="4950663" cy="3486621"/>
+            <wp:effectExtent l="0" t="0" r="2540" b="0"/>
+            <wp:docPr id="760344003" name="Picture 1" descr="A screenshot of a computer&#10;&#10;AI-generated content may be incorrect."/>
+            <wp:cNvGraphicFramePr>
+              <a:graphicFrameLocks xmlns:a="http://schemas.openxmlformats.org/drawingml/2006/main" noChangeAspect="1"/>
+            </wp:cNvGraphicFramePr>
+            <a:graphic xmlns:a="http://schemas.openxmlformats.org/drawingml/2006/main">
+              <a:graphicData uri="http://schemas.openxmlformats.org/drawingml/2006/picture">
+                <pic:pic xmlns:pic="http://schemas.openxmlformats.org/drawingml/2006/picture">
+                  <pic:nvPicPr>
+                    <pic:cNvPr id="760344003" name="Picture 1" descr="A screenshot of a computer&#10;&#10;AI-generated content may be incorrect."/>
+                    <pic:cNvPicPr/>
+                  </pic:nvPicPr>
+                  <pic:blipFill>
+                    <a:blip r:embed="rId39"/>
+                    <a:stretch>
+                      <a:fillRect/>
+                    </a:stretch>
+                  </pic:blipFill>
+                  <pic:spPr>
+                    <a:xfrm>
+                      <a:off x="0" y="0"/>
+                      <a:ext cx="4953672" cy="3488740"/>
+                    </a:xfrm>
+                    <a:prstGeom prst="rect">
+                      <a:avLst/>
+                    </a:prstGeom>
+                  </pic:spPr>
+                </pic:pic>
+              </a:graphicData>
+            </a:graphic>
+          </wp:inline>
+        </w:drawing>
+      </w:r>
+    </w:p>
+    <w:p>
+      <w:pPr>
+        <w:bidi/>
+        <w:rPr>
+          <w:rtl/>
+        </w:rPr>
+      </w:pPr>
+      <w:r>
+        <w:rPr>
+          <w:rFonts w:cs="Arial"/>
+          <w:noProof/>
+          <w:rtl/>
+        </w:rPr>
+        <w:drawing>
+          <wp:inline distT="0" distB="0" distL="0" distR="0" wp14:anchorId="6C824D4D" wp14:editId="5DDC661A">
+            <wp:extent cx="5943600" cy="3463290"/>
+            <wp:effectExtent l="0" t="0" r="0" b="3810"/>
+            <wp:docPr id="187962635" name="Picture 1"/>
+            <wp:cNvGraphicFramePr>
+              <a:graphicFrameLocks xmlns:a="http://schemas.openxmlformats.org/drawingml/2006/main" noChangeAspect="1"/>
+            </wp:cNvGraphicFramePr>
+            <a:graphic xmlns:a="http://schemas.openxmlformats.org/drawingml/2006/main">
+              <a:graphicData uri="http://schemas.openxmlformats.org/drawingml/2006/picture">
+                <pic:pic xmlns:pic="http://schemas.openxmlformats.org/drawingml/2006/picture">
+                  <pic:nvPicPr>
+                    <pic:cNvPr id="187962635" name=""/>
+                    <pic:cNvPicPr/>
+                  </pic:nvPicPr>
+                  <pic:blipFill>
+                    <a:blip r:embed="rId40"/>
+                    <a:stretch>
+                      <a:fillRect/>
+                    </a:stretch>
+                  </pic:blipFill>
+                  <pic:spPr>
+                    <a:xfrm>
+                      <a:off x="0" y="0"/>
+                      <a:ext cx="5943600" cy="3463290"/>
+                    </a:xfrm>
+                    <a:prstGeom prst="rect">
+                      <a:avLst/>
+                    </a:prstGeom>
+                  </pic:spPr>
+                </pic:pic>
+              </a:graphicData>
+            </a:graphic>
+          </wp:inline>
+        </w:drawing>
+      </w:r>
+    </w:p>
+    <w:p>
+      <w:pPr>
+        <w:bidi/>
+        <w:rPr>
+          <w:rtl/>
+        </w:rPr>
+      </w:pPr>
+      <w:r>
+        <w:rPr>
+          <w:rFonts w:hint="cs"/>
+          <w:rtl/>
+        </w:rPr>
+        <w:t xml:space="preserve">סעיף 2 : </w:t>
+      </w:r>
+    </w:p>
+    <w:p>
+      <w:pPr>
+        <w:bidi/>
+        <w:rPr>
+          <w:rtl/>
+        </w:rPr>
+      </w:pPr>
+      <w:r>
+        <w:rPr>
+          <w:rFonts w:hint="cs"/>
+          <w:rtl/>
+        </w:rPr>
+        <w:t>הגדרנו את שליחת המייל כמו בסעיף הראשון.</w:t>
+      </w:r>
+    </w:p>
+    <w:p>
+      <w:pPr>
+        <w:bidi/>
+      </w:pPr>
+      <w:r>
+        <w:rPr>
+          <w:rFonts w:cs="Arial"/>
+          <w:noProof/>
+          <w:rtl/>
+        </w:rPr>
+        <w:lastRenderedPageBreak/>
+        <w:drawing>
+          <wp:inline distT="0" distB="0" distL="0" distR="0" wp14:anchorId="6B45D945" wp14:editId="71AD267F">
+            <wp:extent cx="5943600" cy="3705225"/>
+            <wp:effectExtent l="0" t="0" r="0" b="9525"/>
+            <wp:docPr id="1365697238" name="Picture 1" descr="A screenshot of a chat&#10;&#10;AI-generated content may be incorrect."/>
+            <wp:cNvGraphicFramePr>
+              <a:graphicFrameLocks xmlns:a="http://schemas.openxmlformats.org/drawingml/2006/main" noChangeAspect="1"/>
+            </wp:cNvGraphicFramePr>
+            <a:graphic xmlns:a="http://schemas.openxmlformats.org/drawingml/2006/main">
+              <a:graphicData uri="http://schemas.openxmlformats.org/drawingml/2006/picture">
+                <pic:pic xmlns:pic="http://schemas.openxmlformats.org/drawingml/2006/picture">
+                  <pic:nvPicPr>
+                    <pic:cNvPr id="1365697238" name="Picture 1" descr="A screenshot of a chat&#10;&#10;AI-generated content may be incorrect."/>
+                    <pic:cNvPicPr/>
+                  </pic:nvPicPr>
+                  <pic:blipFill>
+                    <a:blip r:embed="rId41"/>
+                    <a:stretch>
+                      <a:fillRect/>
+                    </a:stretch>
+                  </pic:blipFill>
+                  <pic:spPr>
+                    <a:xfrm>
+                      <a:off x="0" y="0"/>
+                      <a:ext cx="5943600" cy="3705225"/>
+                    </a:xfrm>
+                    <a:prstGeom prst="rect">
+                      <a:avLst/>
+                    </a:prstGeom>
+                  </pic:spPr>
+                </pic:pic>
+              </a:graphicData>
+            </a:graphic>
+          </wp:inline>
+        </w:drawing>
+      </w:r>
+    </w:p>
+    <w:p>
+      <w:pPr>
+        <w:bidi/>
+      </w:pPr>
+      <w:r>
+        <w:rPr>
+          <w:rFonts w:cs="Arial"/>
+          <w:noProof/>
+          <w:rtl/>
+        </w:rPr>
+        <w:drawing>
+          <wp:inline distT="0" distB="0" distL="0" distR="0" wp14:anchorId="1AAACED9" wp14:editId="25CE2649">
+            <wp:extent cx="5943600" cy="2931795"/>
+            <wp:effectExtent l="0" t="0" r="0" b="1905"/>
+            <wp:docPr id="71074115" name="Picture 1"/>
+            <wp:cNvGraphicFramePr>
+              <a:graphicFrameLocks xmlns:a="http://schemas.openxmlformats.org/drawingml/2006/main" noChangeAspect="1"/>
+            </wp:cNvGraphicFramePr>
+            <a:graphic xmlns:a="http://schemas.openxmlformats.org/drawingml/2006/main">
+              <a:graphicData uri="http://schemas.openxmlformats.org/drawingml/2006/picture">
+                <pic:pic xmlns:pic="http://schemas.openxmlformats.org/drawingml/2006/picture">
+                  <pic:nvPicPr>
+                    <pic:cNvPr id="71074115" name=""/>
+                    <pic:cNvPicPr/>
+                  </pic:nvPicPr>
+                  <pic:blipFill>
+                    <a:blip r:embed="rId42"/>
+                    <a:stretch>
+                      <a:fillRect/>
+                    </a:stretch>
+                  </pic:blipFill>
+                  <pic:spPr>
+                    <a:xfrm>
+                      <a:off x="0" y="0"/>
+                      <a:ext cx="5943600" cy="2931795"/>
+                    </a:xfrm>
+                    <a:prstGeom prst="rect">
+                      <a:avLst/>
+                    </a:prstGeom>
+                  </pic:spPr>
+                </pic:pic>
+              </a:graphicData>
+            </a:graphic>
+          </wp:inline>
+        </w:drawing>
+      </w:r>
+    </w:p>
+    <w:p>
+      <w:pPr>
+        <w:bidi/>
+      </w:pPr>
+      <w:r>
+        <w:rPr>
+          <w:rFonts w:cs="Arial"/>
+          <w:noProof/>
+          <w:rtl/>
+        </w:rPr>
+        <w:lastRenderedPageBreak/>
+        <w:drawing>
+          <wp:inline distT="0" distB="0" distL="0" distR="0" wp14:anchorId="709F94FC" wp14:editId="352378EA">
+            <wp:extent cx="5943600" cy="2069465"/>
+            <wp:effectExtent l="0" t="0" r="0" b="6985"/>
+            <wp:docPr id="977530602" name="Picture 1"/>
+            <wp:cNvGraphicFramePr>
+              <a:graphicFrameLocks xmlns:a="http://schemas.openxmlformats.org/drawingml/2006/main" noChangeAspect="1"/>
+            </wp:cNvGraphicFramePr>
+            <a:graphic xmlns:a="http://schemas.openxmlformats.org/drawingml/2006/main">
+              <a:graphicData uri="http://schemas.openxmlformats.org/drawingml/2006/picture">
+                <pic:pic xmlns:pic="http://schemas.openxmlformats.org/drawingml/2006/picture">
+                  <pic:nvPicPr>
+                    <pic:cNvPr id="977530602" name=""/>
+                    <pic:cNvPicPr/>
+                  </pic:nvPicPr>
+                  <pic:blipFill>
+                    <a:blip r:embed="rId43"/>
+                    <a:stretch>
+                      <a:fillRect/>
+                    </a:stretch>
+                  </pic:blipFill>
+                  <pic:spPr>
+                    <a:xfrm>
+                      <a:off x="0" y="0"/>
+                      <a:ext cx="5943600" cy="2069465"/>
+                    </a:xfrm>
+                    <a:prstGeom prst="rect">
+                      <a:avLst/>
+                    </a:prstGeom>
+                  </pic:spPr>
+                </pic:pic>
+              </a:graphicData>
+            </a:graphic>
+          </wp:inline>
+        </w:drawing>
+      </w:r>
+    </w:p>
+    <w:p>
+      <w:r>
+        <w:t>Sending Mail with play with docker doesn't work.</w:t>
+      </w:r>
+      <w:bookmarkStart w:id="0" w:name="_GoBack"/>
+      <w:bookmarkEnd w:id="0"/>
     </w:p>
     <w:p>
       <w:pPr>
@@ -2770,6 +4538,7 @@
       <w:pPr>
         <w:bidi/>
         <w:rPr>
+          <w:rFonts w:hint="cs"/>
           <w:rtl/>
         </w:rPr>
       </w:pPr>
@@ -2806,9 +4575,6 @@
         <w:jc w:val="right"/>
       </w:pPr>
       <w:r>
-        <w:rPr>
-          <w:lang/>
-        </w:rPr>
         <w:t>Do the cluster creation example. Add additional worker node [should be total 3 worker nodes]</w:t>
       </w:r>
     </w:p>
@@ -2826,18 +4592,21 @@
         </w:rPr>
         <w:t>פתרון:</w:t>
       </w:r>
-      <w:bookmarkStart w:id="0" w:name="_GoBack"/>
-      <w:bookmarkEnd w:id="0"/>
-    </w:p>
-    <w:p>
-      <w:pPr>
-        <w:bidi/>
-        <w:rPr>
-          <w:rtl/>
-        </w:rPr>
-      </w:pPr>
-      <w:r>
-        <w:t>TODO</w:t>
+    </w:p>
+    <w:p>
+      <w:pPr>
+        <w:rPr>
+          <w:rtl/>
+        </w:rPr>
+      </w:pPr>
+      <w:r>
+        <w:t xml:space="preserve">The play with </w:t>
+      </w:r>
+      <w:r>
+        <w:t>Kubernetes</w:t>
+      </w:r>
+      <w:r>
+        <w:t xml:space="preserve"> site doesn't work.</w:t>
       </w:r>
     </w:p>
     <w:p>
@@ -2893,23 +4662,16 @@
         <w:t xml:space="preserve"> - </w:t>
       </w:r>
       <w:r>
-        <w:rPr>
-          <w:lang/>
-        </w:rPr>
         <w:t xml:space="preserve">Using </w:t>
       </w:r>
       <w:r>
         <w:rPr>
           <w:b/>
           <w:bCs/>
-          <w:lang/>
         </w:rPr>
         <w:t>POST</w:t>
       </w:r>
       <w:r>
-        <w:rPr>
-          <w:lang/>
-        </w:rPr>
         <w:t xml:space="preserve"> command</w:t>
       </w:r>
     </w:p>
@@ -2935,7 +4697,6 @@
       <w:pPr>
         <w:bidi/>
         <w:rPr>
-          <w:rFonts w:hint="cs"/>
           <w:rtl/>
         </w:rPr>
       </w:pPr>
@@ -2962,7 +4723,7 @@
                     </pic:cNvPicPr>
                   </pic:nvPicPr>
                   <pic:blipFill>
-                    <a:blip r:embed="rId31">
+                    <a:blip r:embed="rId44">
                       <a:extLst>
                         <a:ext uri="{28A0092B-C50C-407E-A947-70E740481C1C}">
                           <a14:useLocalDpi xmlns:a14="http://schemas.microsoft.com/office/drawing/2010/main" val="0"/>
@@ -3043,7 +4804,6 @@
       <w:pPr>
         <w:bidi/>
         <w:rPr>
-          <w:rFonts w:hint="cs"/>
           <w:rtl/>
         </w:rPr>
       </w:pPr>
@@ -3069,7 +4829,7 @@
                     </pic:cNvPicPr>
                   </pic:nvPicPr>
                   <pic:blipFill>
-                    <a:blip r:embed="rId32">
+                    <a:blip r:embed="rId45">
                       <a:extLst>
                         <a:ext uri="{28A0092B-C50C-407E-A947-70E740481C1C}">
                           <a14:useLocalDpi xmlns:a14="http://schemas.microsoft.com/office/drawing/2010/main" val="0"/>
@@ -3123,7 +4883,7 @@
                     </pic:cNvPicPr>
                   </pic:nvPicPr>
                   <pic:blipFill>
-                    <a:blip r:embed="rId33">
+                    <a:blip r:embed="rId46">
                       <a:extLst>
                         <a:ext uri="{28A0092B-C50C-407E-A947-70E740481C1C}">
                           <a14:useLocalDpi xmlns:a14="http://schemas.microsoft.com/office/drawing/2010/main" val="0"/>
@@ -3178,7 +4938,7 @@
                     </pic:cNvPicPr>
                   </pic:nvPicPr>
                   <pic:blipFill>
-                    <a:blip r:embed="rId34">
+                    <a:blip r:embed="rId47">
                       <a:extLst>
                         <a:ext uri="{28A0092B-C50C-407E-A947-70E740481C1C}">
                           <a14:useLocalDpi xmlns:a14="http://schemas.microsoft.com/office/drawing/2010/main" val="0"/>
@@ -3232,7 +4992,7 @@
                     </pic:cNvPicPr>
                   </pic:nvPicPr>
                   <pic:blipFill>
-                    <a:blip r:embed="rId35">
+                    <a:blip r:embed="rId48">
                       <a:extLst>
                         <a:ext uri="{28A0092B-C50C-407E-A947-70E740481C1C}">
                           <a14:useLocalDpi xmlns:a14="http://schemas.microsoft.com/office/drawing/2010/main" val="0"/>
@@ -3286,7 +5046,7 @@
                     </pic:cNvPicPr>
                   </pic:nvPicPr>
                   <pic:blipFill>
-                    <a:blip r:embed="rId36">
+                    <a:blip r:embed="rId49">
                       <a:extLst>
                         <a:ext uri="{28A0092B-C50C-407E-A947-70E740481C1C}">
                           <a14:useLocalDpi xmlns:a14="http://schemas.microsoft.com/office/drawing/2010/main" val="0"/>
@@ -3340,7 +5100,7 @@
                     </pic:cNvPicPr>
                   </pic:nvPicPr>
                   <pic:blipFill>
-                    <a:blip r:embed="rId37" cstate="print">
+                    <a:blip r:embed="rId50" cstate="print">
                       <a:extLst>
                         <a:ext uri="{28A0092B-C50C-407E-A947-70E740481C1C}">
                           <a14:useLocalDpi xmlns:a14="http://schemas.microsoft.com/office/drawing/2010/main" val="0"/>
@@ -3394,7 +5154,7 @@
                     </pic:cNvPicPr>
                   </pic:nvPicPr>
                   <pic:blipFill>
-                    <a:blip r:embed="rId38">
+                    <a:blip r:embed="rId51">
                       <a:extLst>
                         <a:ext uri="{28A0092B-C50C-407E-A947-70E740481C1C}">
                           <a14:useLocalDpi xmlns:a14="http://schemas.microsoft.com/office/drawing/2010/main" val="0"/>
@@ -3859,6 +5619,146 @@
     </w:lvl>
   </w:abstractNum>
   <w:abstractNum w:abstractNumId="3" w15:restartNumberingAfterBreak="0">
+    <w:nsid w:val="0C9F6CA7"/>
+    <w:multiLevelType w:val="hybridMultilevel"/>
+    <w:tmpl w:val="16E0EC7A"/>
+    <w:lvl w:ilvl="0" w:tplc="B23297CA">
+      <w:start w:val="1"/>
+      <w:numFmt w:val="bullet"/>
+      <w:lvlText w:val=" "/>
+      <w:lvlJc w:val="left"/>
+      <w:pPr>
+        <w:tabs>
+          <w:tab w:val="num" w:pos="720"/>
+        </w:tabs>
+        <w:ind w:left="720" w:hanging="360"/>
+      </w:pPr>
+      <w:rPr>
+        <w:rFonts w:ascii="Calibri" w:hAnsi="Calibri" w:hint="default"/>
+      </w:rPr>
+    </w:lvl>
+    <w:lvl w:ilvl="1" w:tplc="8CF659A0" w:tentative="1">
+      <w:start w:val="1"/>
+      <w:numFmt w:val="bullet"/>
+      <w:lvlText w:val=" "/>
+      <w:lvlJc w:val="left"/>
+      <w:pPr>
+        <w:tabs>
+          <w:tab w:val="num" w:pos="1440"/>
+        </w:tabs>
+        <w:ind w:left="1440" w:hanging="360"/>
+      </w:pPr>
+      <w:rPr>
+        <w:rFonts w:ascii="Calibri" w:hAnsi="Calibri" w:hint="default"/>
+      </w:rPr>
+    </w:lvl>
+    <w:lvl w:ilvl="2" w:tplc="D0BEA5E6" w:tentative="1">
+      <w:start w:val="1"/>
+      <w:numFmt w:val="bullet"/>
+      <w:lvlText w:val=" "/>
+      <w:lvlJc w:val="left"/>
+      <w:pPr>
+        <w:tabs>
+          <w:tab w:val="num" w:pos="2160"/>
+        </w:tabs>
+        <w:ind w:left="2160" w:hanging="360"/>
+      </w:pPr>
+      <w:rPr>
+        <w:rFonts w:ascii="Calibri" w:hAnsi="Calibri" w:hint="default"/>
+      </w:rPr>
+    </w:lvl>
+    <w:lvl w:ilvl="3" w:tplc="D4C04702" w:tentative="1">
+      <w:start w:val="1"/>
+      <w:numFmt w:val="bullet"/>
+      <w:lvlText w:val=" "/>
+      <w:lvlJc w:val="left"/>
+      <w:pPr>
+        <w:tabs>
+          <w:tab w:val="num" w:pos="2880"/>
+        </w:tabs>
+        <w:ind w:left="2880" w:hanging="360"/>
+      </w:pPr>
+      <w:rPr>
+        <w:rFonts w:ascii="Calibri" w:hAnsi="Calibri" w:hint="default"/>
+      </w:rPr>
+    </w:lvl>
+    <w:lvl w:ilvl="4" w:tplc="8EB0A20E" w:tentative="1">
+      <w:start w:val="1"/>
+      <w:numFmt w:val="bullet"/>
+      <w:lvlText w:val=" "/>
+      <w:lvlJc w:val="left"/>
+      <w:pPr>
+        <w:tabs>
+          <w:tab w:val="num" w:pos="3600"/>
+        </w:tabs>
+        <w:ind w:left="3600" w:hanging="360"/>
+      </w:pPr>
+      <w:rPr>
+        <w:rFonts w:ascii="Calibri" w:hAnsi="Calibri" w:hint="default"/>
+      </w:rPr>
+    </w:lvl>
+    <w:lvl w:ilvl="5" w:tplc="7F18552C" w:tentative="1">
+      <w:start w:val="1"/>
+      <w:numFmt w:val="bullet"/>
+      <w:lvlText w:val=" "/>
+      <w:lvlJc w:val="left"/>
+      <w:pPr>
+        <w:tabs>
+          <w:tab w:val="num" w:pos="4320"/>
+        </w:tabs>
+        <w:ind w:left="4320" w:hanging="360"/>
+      </w:pPr>
+      <w:rPr>
+        <w:rFonts w:ascii="Calibri" w:hAnsi="Calibri" w:hint="default"/>
+      </w:rPr>
+    </w:lvl>
+    <w:lvl w:ilvl="6" w:tplc="D23E4490" w:tentative="1">
+      <w:start w:val="1"/>
+      <w:numFmt w:val="bullet"/>
+      <w:lvlText w:val=" "/>
+      <w:lvlJc w:val="left"/>
+      <w:pPr>
+        <w:tabs>
+          <w:tab w:val="num" w:pos="5040"/>
+        </w:tabs>
+        <w:ind w:left="5040" w:hanging="360"/>
+      </w:pPr>
+      <w:rPr>
+        <w:rFonts w:ascii="Calibri" w:hAnsi="Calibri" w:hint="default"/>
+      </w:rPr>
+    </w:lvl>
+    <w:lvl w:ilvl="7" w:tplc="B92AFFB8" w:tentative="1">
+      <w:start w:val="1"/>
+      <w:numFmt w:val="bullet"/>
+      <w:lvlText w:val=" "/>
+      <w:lvlJc w:val="left"/>
+      <w:pPr>
+        <w:tabs>
+          <w:tab w:val="num" w:pos="5760"/>
+        </w:tabs>
+        <w:ind w:left="5760" w:hanging="360"/>
+      </w:pPr>
+      <w:rPr>
+        <w:rFonts w:ascii="Calibri" w:hAnsi="Calibri" w:hint="default"/>
+      </w:rPr>
+    </w:lvl>
+    <w:lvl w:ilvl="8" w:tplc="C08A0CDC" w:tentative="1">
+      <w:start w:val="1"/>
+      <w:numFmt w:val="bullet"/>
+      <w:lvlText w:val=" "/>
+      <w:lvlJc w:val="left"/>
+      <w:pPr>
+        <w:tabs>
+          <w:tab w:val="num" w:pos="6480"/>
+        </w:tabs>
+        <w:ind w:left="6480" w:hanging="360"/>
+      </w:pPr>
+      <w:rPr>
+        <w:rFonts w:ascii="Calibri" w:hAnsi="Calibri" w:hint="default"/>
+      </w:rPr>
+    </w:lvl>
+  </w:abstractNum>
+  <w:abstractNum w:abstractNumId="4" w15:restartNumberingAfterBreak="0">
     <w:nsid w:val="1A2373B8"/>
     <w:multiLevelType w:val="hybridMultilevel"/>
     <w:tmpl w:val="57ACD3DE"/>
@@ -3998,7 +5898,7 @@
       </w:rPr>
     </w:lvl>
   </w:abstractNum>
-  <w:abstractNum w:abstractNumId="4" w15:restartNumberingAfterBreak="0">
+  <w:abstractNum w:abstractNumId="5" w15:restartNumberingAfterBreak="0">
     <w:nsid w:val="1ECC2CFB"/>
     <w:multiLevelType w:val="hybridMultilevel"/>
     <w:tmpl w:val="AFF283FC"/>
@@ -4138,7 +6038,7 @@
       </w:rPr>
     </w:lvl>
   </w:abstractNum>
-  <w:abstractNum w:abstractNumId="5" w15:restartNumberingAfterBreak="0">
+  <w:abstractNum w:abstractNumId="6" w15:restartNumberingAfterBreak="0">
     <w:nsid w:val="2AC340DC"/>
     <w:multiLevelType w:val="hybridMultilevel"/>
     <w:tmpl w:val="A44C6DB4"/>
@@ -4227,7 +6127,7 @@
       </w:pPr>
     </w:lvl>
   </w:abstractNum>
-  <w:abstractNum w:abstractNumId="6" w15:restartNumberingAfterBreak="0">
+  <w:abstractNum w:abstractNumId="7" w15:restartNumberingAfterBreak="0">
     <w:nsid w:val="51916896"/>
     <w:multiLevelType w:val="hybridMultilevel"/>
     <w:tmpl w:val="3EE8AAA4"/>
@@ -4366,7 +6266,7 @@
       </w:rPr>
     </w:lvl>
   </w:abstractNum>
-  <w:abstractNum w:abstractNumId="7" w15:restartNumberingAfterBreak="0">
+  <w:abstractNum w:abstractNumId="8" w15:restartNumberingAfterBreak="0">
     <w:nsid w:val="5F7E1F3F"/>
     <w:multiLevelType w:val="multilevel"/>
     <w:tmpl w:val="C9FC3F08"/>
@@ -4480,7 +6380,7 @@
     </w:lvl>
   </w:abstractNum>
   <w:num w:numId="1">
-    <w:abstractNumId w:val="7"/>
+    <w:abstractNumId w:val="8"/>
     <w:lvlOverride w:ilvl="0">
       <w:lvl w:ilvl="0">
         <w:numFmt w:val="lowerLetter"/>
@@ -4490,7 +6390,7 @@
     </w:lvlOverride>
   </w:num>
   <w:num w:numId="2">
-    <w:abstractNumId w:val="7"/>
+    <w:abstractNumId w:val="8"/>
     <w:lvlOverride w:ilvl="0">
       <w:lvl w:ilvl="0">
         <w:numFmt w:val="lowerLetter"/>
@@ -4500,7 +6400,7 @@
     </w:lvlOverride>
   </w:num>
   <w:num w:numId="3">
-    <w:abstractNumId w:val="7"/>
+    <w:abstractNumId w:val="8"/>
     <w:lvlOverride w:ilvl="0">
       <w:lvl w:ilvl="0">
         <w:numFmt w:val="lowerLetter"/>
@@ -4510,25 +6410,28 @@
     </w:lvlOverride>
   </w:num>
   <w:num w:numId="4">
-    <w:abstractNumId w:val="5"/>
+    <w:abstractNumId w:val="6"/>
   </w:num>
   <w:num w:numId="5">
     <w:abstractNumId w:val="1"/>
   </w:num>
   <w:num w:numId="6">
-    <w:abstractNumId w:val="4"/>
+    <w:abstractNumId w:val="5"/>
   </w:num>
   <w:num w:numId="7">
-    <w:abstractNumId w:val="6"/>
+    <w:abstractNumId w:val="7"/>
   </w:num>
   <w:num w:numId="8">
     <w:abstractNumId w:val="0"/>
   </w:num>
   <w:num w:numId="9">
-    <w:abstractNumId w:val="3"/>
+    <w:abstractNumId w:val="4"/>
   </w:num>
   <w:num w:numId="10">
     <w:abstractNumId w:val="2"/>
+  </w:num>
+  <w:num w:numId="11">
+    <w:abstractNumId w:val="3"/>
   </w:num>
 </w:numbering>
 </file>
@@ -5135,6 +7038,7 @@
   <w:style w:type="character" w:default="1" w:styleId="a0">
     <w:name w:val="Default Paragraph Font"/>
     <w:uiPriority w:val="1"/>
+    <w:semiHidden/>
     <w:unhideWhenUsed/>
   </w:style>
   <w:style w:type="table" w:default="1" w:styleId="a1">

</xml_diff>